<commit_message>
J. Comp: 1 - 17
</commit_message>
<xml_diff>
--- a/2018 Competition Template.docx
+++ b/2018 Competition Template.docx
@@ -11530,7 +11530,6 @@
           <w:szCs w:val="24"/>
         </w:rPr>
       </w:pPr>
-      <w:bookmarkStart w:id="0" w:name="_GoBack"/>
       <w:r>
         <w:rPr>
           <w:rFonts w:ascii="Times New Roman" w:hAnsi="Times New Roman"/>
@@ -11540,7 +11539,6 @@
         <w:t>A, C, and D are incorrect</w:t>
       </w:r>
     </w:p>
-    <w:bookmarkEnd w:id="0"/>
     <w:p>
       <w:pPr>
         <w:spacing w:after="120" w:line="240" w:lineRule="auto"/>
@@ -11637,23 +11635,27 @@
         <w:spacing w:after="120" w:line="240" w:lineRule="auto"/>
         <w:rPr>
           <w:rFonts w:ascii="Times New Roman" w:hAnsi="Times New Roman"/>
-        </w:rPr>
-      </w:pPr>
-      <w:r>
-        <w:rPr>
-          <w:rFonts w:ascii="Times New Roman" w:hAnsi="Times New Roman"/>
+          <w:strike/>
+        </w:rPr>
+      </w:pPr>
+      <w:r>
+        <w:rPr>
+          <w:rFonts w:ascii="Times New Roman" w:hAnsi="Times New Roman"/>
+          <w:strike/>
         </w:rPr>
         <w:t>A</w:t>
       </w:r>
       <w:r>
         <w:rPr>
           <w:rFonts w:ascii="Times New Roman" w:hAnsi="Times New Roman"/>
+          <w:strike/>
         </w:rPr>
         <w:t>n unitalicized</w:t>
       </w:r>
       <w:r>
         <w:rPr>
           <w:rFonts w:ascii="Times New Roman" w:hAnsi="Times New Roman"/>
+          <w:strike/>
         </w:rPr>
         <w:t xml:space="preserve"> comma should follow “see”</w:t>
       </w:r>
@@ -11667,17 +11669,20 @@
         <w:spacing w:after="120" w:line="240" w:lineRule="auto"/>
         <w:rPr>
           <w:rFonts w:ascii="Times New Roman" w:hAnsi="Times New Roman"/>
-        </w:rPr>
-      </w:pPr>
-      <w:r>
-        <w:rPr>
-          <w:rFonts w:ascii="Times New Roman" w:hAnsi="Times New Roman"/>
+          <w:strike/>
+        </w:rPr>
+      </w:pPr>
+      <w:r>
+        <w:rPr>
+          <w:rFonts w:ascii="Times New Roman" w:hAnsi="Times New Roman"/>
+          <w:strike/>
         </w:rPr>
         <w:t xml:space="preserve">The quotation in the parenthetical should be edited to capitalize the first </w:t>
       </w:r>
       <w:r>
         <w:rPr>
           <w:rFonts w:ascii="Times New Roman" w:hAnsi="Times New Roman"/>
+          <w:strike/>
         </w:rPr>
         <w:t>letter of the quote</w:t>
       </w:r>
@@ -11688,23 +11693,27 @@
         <w:ind w:left="720"/>
         <w:rPr>
           <w:rFonts w:ascii="Times New Roman" w:hAnsi="Times New Roman"/>
-        </w:rPr>
-      </w:pPr>
-      <w:r>
-        <w:rPr>
-          <w:rFonts w:ascii="Times New Roman" w:hAnsi="Times New Roman"/>
+          <w:strike/>
+        </w:rPr>
+      </w:pPr>
+      <w:r>
+        <w:rPr>
+          <w:rFonts w:ascii="Times New Roman" w:hAnsi="Times New Roman"/>
+          <w:strike/>
         </w:rPr>
         <w:t xml:space="preserve">(“[A] </w:t>
       </w:r>
       <w:r>
         <w:rPr>
           <w:rFonts w:ascii="Times New Roman" w:hAnsi="Times New Roman"/>
+          <w:strike/>
         </w:rPr>
         <w:t>mere distinction in phrases between ‘qualified for the position’ and ‘performing satisfactorily’ is not significant</w:t>
       </w:r>
       <w:r>
         <w:rPr>
           <w:rFonts w:ascii="Times New Roman" w:hAnsi="Times New Roman"/>
+          <w:strike/>
         </w:rPr>
         <w:t>”).</w:t>
       </w:r>
@@ -11793,59 +11802,69 @@
         <w:spacing w:after="120" w:line="240" w:lineRule="auto"/>
         <w:rPr>
           <w:rFonts w:ascii="Times New Roman" w:hAnsi="Times New Roman"/>
-        </w:rPr>
-      </w:pPr>
-      <w:r>
-        <w:rPr>
-          <w:rFonts w:ascii="Times New Roman" w:hAnsi="Times New Roman"/>
+          <w:strike/>
+        </w:rPr>
+      </w:pPr>
+      <w:r>
+        <w:rPr>
+          <w:rFonts w:ascii="Times New Roman" w:hAnsi="Times New Roman"/>
+          <w:strike/>
         </w:rPr>
         <w:t>A,</w:t>
       </w:r>
       <w:r>
         <w:rPr>
           <w:rFonts w:ascii="Times New Roman" w:hAnsi="Times New Roman"/>
+          <w:strike/>
         </w:rPr>
         <w:t xml:space="preserve"> </w:t>
       </w:r>
       <w:r>
         <w:rPr>
           <w:rFonts w:ascii="Times New Roman" w:hAnsi="Times New Roman"/>
+          <w:strike/>
         </w:rPr>
         <w:t>C</w:t>
       </w:r>
       <w:r>
         <w:rPr>
           <w:rFonts w:ascii="Times New Roman" w:hAnsi="Times New Roman"/>
+          <w:strike/>
         </w:rPr>
         <w:t>,</w:t>
       </w:r>
       <w:r>
         <w:rPr>
           <w:rFonts w:ascii="Times New Roman" w:hAnsi="Times New Roman"/>
+          <w:strike/>
         </w:rPr>
         <w:t xml:space="preserve"> and </w:t>
       </w:r>
       <w:r>
         <w:rPr>
           <w:rFonts w:ascii="Times New Roman" w:hAnsi="Times New Roman"/>
+          <w:strike/>
         </w:rPr>
         <w:t>D</w:t>
       </w:r>
       <w:r>
         <w:rPr>
           <w:rFonts w:ascii="Times New Roman" w:hAnsi="Times New Roman"/>
+          <w:strike/>
         </w:rPr>
         <w:t xml:space="preserve"> </w:t>
       </w:r>
       <w:r>
         <w:rPr>
           <w:rFonts w:ascii="Times New Roman" w:hAnsi="Times New Roman"/>
+          <w:strike/>
         </w:rPr>
         <w:t xml:space="preserve">should be </w:t>
       </w:r>
       <w:r>
         <w:rPr>
           <w:rFonts w:ascii="Times New Roman" w:hAnsi="Times New Roman"/>
+          <w:strike/>
         </w:rPr>
         <w:t>implemented</w:t>
       </w:r>
@@ -12036,12 +12055,14 @@
         <w:contextualSpacing w:val="0"/>
         <w:rPr>
           <w:rFonts w:ascii="Times New Roman" w:hAnsi="Times New Roman"/>
+          <w:strike/>
           <w:sz w:val="22"/>
         </w:rPr>
       </w:pPr>
       <w:r>
         <w:rPr>
           <w:rFonts w:ascii="Times New Roman" w:hAnsi="Times New Roman"/>
+          <w:strike/>
           <w:sz w:val="22"/>
         </w:rPr>
         <w:t xml:space="preserve">Underline the comma following “e.g.” </w:t>
@@ -12098,12 +12119,14 @@
         <w:contextualSpacing w:val="0"/>
         <w:rPr>
           <w:rFonts w:ascii="Times New Roman" w:hAnsi="Times New Roman"/>
+          <w:strike/>
           <w:sz w:val="22"/>
         </w:rPr>
       </w:pPr>
       <w:r>
         <w:rPr>
           <w:rFonts w:ascii="Times New Roman" w:hAnsi="Times New Roman"/>
+          <w:strike/>
           <w:sz w:val="22"/>
         </w:rPr>
         <w:t>A and B</w:t>
@@ -12144,12 +12167,14 @@
         <w:contextualSpacing w:val="0"/>
         <w:rPr>
           <w:rFonts w:ascii="Times New Roman" w:hAnsi="Times New Roman"/>
+          <w:strike/>
           <w:sz w:val="22"/>
         </w:rPr>
       </w:pPr>
       <w:r>
         <w:rPr>
           <w:rFonts w:ascii="Times New Roman" w:hAnsi="Times New Roman"/>
+          <w:strike/>
           <w:sz w:val="22"/>
         </w:rPr>
         <w:t>A, B, and C</w:t>
@@ -12363,18 +12388,21 @@
         <w:spacing w:after="120" w:line="240" w:lineRule="auto"/>
         <w:rPr>
           <w:rFonts w:ascii="Times New Roman" w:hAnsi="Times New Roman"/>
+          <w:strike/>
         </w:rPr>
       </w:pPr>
       <w:r>
         <w:rPr>
           <w:rFonts w:ascii="Times New Roman" w:hAnsi="Times New Roman"/>
           <w:smallCaps/>
+          <w:strike/>
         </w:rPr>
         <w:t>Turley</w:t>
       </w:r>
       <w:r>
         <w:rPr>
           <w:rFonts w:ascii="Times New Roman" w:hAnsi="Times New Roman"/>
+          <w:strike/>
         </w:rPr>
         <w:t>,</w:t>
       </w:r>
@@ -12382,12 +12410,14 @@
         <w:rPr>
           <w:rFonts w:ascii="Times New Roman" w:hAnsi="Times New Roman"/>
           <w:smallCaps/>
+          <w:strike/>
         </w:rPr>
         <w:t xml:space="preserve"> </w:t>
       </w:r>
       <w:r>
         <w:rPr>
           <w:rFonts w:ascii="Times New Roman" w:hAnsi="Times New Roman"/>
+          <w:strike/>
         </w:rPr>
         <w:t>supra note 80, at</w:t>
       </w:r>
@@ -12395,6 +12425,7 @@
         <w:rPr>
           <w:rFonts w:ascii="Times New Roman" w:hAnsi="Times New Roman"/>
           <w:smallCaps/>
+          <w:strike/>
         </w:rPr>
         <w:t xml:space="preserve"> 310-311.</w:t>
       </w:r>
@@ -12474,23 +12505,27 @@
         <w:spacing w:after="120" w:line="240" w:lineRule="auto"/>
         <w:rPr>
           <w:rFonts w:ascii="Times New Roman" w:hAnsi="Times New Roman"/>
-        </w:rPr>
-      </w:pPr>
-      <w:r>
-        <w:rPr>
-          <w:rFonts w:ascii="Times New Roman" w:hAnsi="Times New Roman"/>
+          <w:strike/>
+        </w:rPr>
+      </w:pPr>
+      <w:r>
+        <w:rPr>
+          <w:rFonts w:ascii="Times New Roman" w:hAnsi="Times New Roman"/>
+          <w:strike/>
         </w:rPr>
         <w:t>Turley, supra note 80, at 310</w:t>
       </w:r>
       <w:r>
         <w:rPr>
           <w:rFonts w:ascii="Times New Roman" w:hAnsi="Times New Roman"/>
+          <w:strike/>
         </w:rPr>
         <w:t>-311</w:t>
       </w:r>
       <w:r>
         <w:rPr>
           <w:rFonts w:ascii="Times New Roman" w:hAnsi="Times New Roman"/>
+          <w:strike/>
         </w:rPr>
         <w:t>.</w:t>
       </w:r>
@@ -12504,11 +12539,13 @@
         <w:spacing w:after="120" w:line="240" w:lineRule="auto"/>
         <w:rPr>
           <w:rFonts w:ascii="Times New Roman" w:hAnsi="Times New Roman"/>
-        </w:rPr>
-      </w:pPr>
-      <w:r>
-        <w:rPr>
-          <w:rFonts w:ascii="Times New Roman" w:hAnsi="Times New Roman"/>
+          <w:strike/>
+        </w:rPr>
+      </w:pPr>
+      <w:r>
+        <w:rPr>
+          <w:rFonts w:ascii="Times New Roman" w:hAnsi="Times New Roman"/>
+          <w:strike/>
         </w:rPr>
         <w:t xml:space="preserve">Turley, </w:t>
       </w:r>
@@ -12516,12 +12553,14 @@
         <w:rPr>
           <w:rFonts w:ascii="Times New Roman" w:hAnsi="Times New Roman"/>
           <w:i/>
+          <w:strike/>
         </w:rPr>
         <w:t>supra</w:t>
       </w:r>
       <w:r>
         <w:rPr>
           <w:rFonts w:ascii="Times New Roman" w:hAnsi="Times New Roman"/>
+          <w:strike/>
         </w:rPr>
         <w:t xml:space="preserve"> note 80, at 310-311.</w:t>
       </w:r>
@@ -12653,6 +12692,7 @@
         <w:spacing w:before="0" w:beforeAutospacing="0" w:after="120" w:afterAutospacing="0"/>
         <w:rPr>
           <w:rFonts w:ascii="Times New Roman" w:hAnsi="Times New Roman"/>
+          <w:strike/>
           <w:sz w:val="22"/>
           <w:szCs w:val="22"/>
         </w:rPr>
@@ -12660,6 +12700,7 @@
       <w:r>
         <w:rPr>
           <w:rFonts w:ascii="Times New Roman" w:hAnsi="Times New Roman"/>
+          <w:strike/>
           <w:sz w:val="22"/>
           <w:szCs w:val="22"/>
         </w:rPr>
@@ -12670,6 +12711,7 @@
           <w:rFonts w:ascii="Times New Roman" w:hAnsi="Times New Roman"/>
           <w:i/>
           <w:iCs/>
+          <w:strike/>
           <w:sz w:val="22"/>
           <w:szCs w:val="22"/>
         </w:rPr>
@@ -12678,6 +12720,7 @@
       <w:r>
         <w:rPr>
           <w:rFonts w:ascii="Times New Roman" w:hAnsi="Times New Roman"/>
+          <w:strike/>
           <w:sz w:val="22"/>
           <w:szCs w:val="22"/>
         </w:rPr>
@@ -12688,6 +12731,7 @@
         <w:rPr>
           <w:rFonts w:ascii="Times New Roman" w:hAnsi="Times New Roman"/>
           <w:smallCaps/>
+          <w:strike/>
           <w:sz w:val="22"/>
           <w:szCs w:val="22"/>
         </w:rPr>
@@ -12698,6 +12742,7 @@
         <w:rPr>
           <w:rFonts w:ascii="Times New Roman" w:hAnsi="Times New Roman"/>
           <w:smallCaps/>
+          <w:strike/>
           <w:sz w:val="22"/>
           <w:szCs w:val="22"/>
         </w:rPr>
@@ -12708,6 +12753,7 @@
         <w:rPr>
           <w:rFonts w:ascii="Times New Roman" w:hAnsi="Times New Roman"/>
           <w:smallCaps/>
+          <w:strike/>
           <w:sz w:val="22"/>
           <w:szCs w:val="22"/>
         </w:rPr>
@@ -12717,6 +12763,7 @@
       <w:r>
         <w:rPr>
           <w:rFonts w:ascii="Times New Roman" w:hAnsi="Times New Roman"/>
+          <w:strike/>
           <w:sz w:val="22"/>
           <w:szCs w:val="22"/>
         </w:rPr>
@@ -12733,6 +12780,7 @@
         <w:spacing w:before="0" w:beforeAutospacing="0" w:after="120" w:afterAutospacing="0"/>
         <w:rPr>
           <w:rFonts w:ascii="Times New Roman" w:hAnsi="Times New Roman"/>
+          <w:strike/>
           <w:sz w:val="22"/>
           <w:szCs w:val="22"/>
         </w:rPr>
@@ -12740,6 +12788,7 @@
       <w:r>
         <w:rPr>
           <w:rFonts w:ascii="Times New Roman" w:hAnsi="Times New Roman"/>
+          <w:strike/>
           <w:sz w:val="22"/>
           <w:szCs w:val="22"/>
         </w:rPr>
@@ -12750,6 +12799,7 @@
           <w:rFonts w:ascii="Times New Roman" w:hAnsi="Times New Roman"/>
           <w:i/>
           <w:iCs/>
+          <w:strike/>
           <w:sz w:val="22"/>
           <w:szCs w:val="22"/>
         </w:rPr>
@@ -12758,6 +12808,7 @@
       <w:r>
         <w:rPr>
           <w:rFonts w:ascii="Times New Roman" w:hAnsi="Times New Roman"/>
+          <w:strike/>
           <w:sz w:val="22"/>
           <w:szCs w:val="22"/>
         </w:rPr>
@@ -12768,6 +12819,7 @@
         <w:rPr>
           <w:rFonts w:ascii="Times New Roman" w:hAnsi="Times New Roman"/>
           <w:smallCaps/>
+          <w:strike/>
           <w:sz w:val="22"/>
           <w:szCs w:val="22"/>
         </w:rPr>
@@ -12778,6 +12830,7 @@
         <w:rPr>
           <w:rFonts w:ascii="Times New Roman" w:hAnsi="Times New Roman"/>
           <w:smallCaps/>
+          <w:strike/>
           <w:sz w:val="22"/>
           <w:szCs w:val="22"/>
         </w:rPr>
@@ -12788,6 +12841,7 @@
         <w:rPr>
           <w:rFonts w:ascii="Times New Roman" w:hAnsi="Times New Roman"/>
           <w:smallCaps/>
+          <w:strike/>
           <w:sz w:val="22"/>
           <w:szCs w:val="22"/>
         </w:rPr>
@@ -12797,6 +12851,7 @@
       <w:r>
         <w:rPr>
           <w:rFonts w:ascii="Times New Roman" w:hAnsi="Times New Roman"/>
+          <w:strike/>
           <w:sz w:val="22"/>
           <w:szCs w:val="22"/>
         </w:rPr>
@@ -12813,6 +12868,7 @@
         <w:spacing w:before="0" w:beforeAutospacing="0" w:after="120" w:afterAutospacing="0"/>
         <w:rPr>
           <w:rFonts w:ascii="Times New Roman" w:hAnsi="Times New Roman"/>
+          <w:strike/>
           <w:sz w:val="22"/>
           <w:szCs w:val="22"/>
         </w:rPr>
@@ -12820,6 +12876,7 @@
       <w:r>
         <w:rPr>
           <w:rFonts w:ascii="Times New Roman" w:hAnsi="Times New Roman"/>
+          <w:strike/>
           <w:sz w:val="22"/>
           <w:szCs w:val="22"/>
         </w:rPr>
@@ -12830,6 +12887,7 @@
           <w:rFonts w:ascii="Times New Roman" w:hAnsi="Times New Roman"/>
           <w:i/>
           <w:iCs/>
+          <w:strike/>
           <w:sz w:val="22"/>
           <w:szCs w:val="22"/>
         </w:rPr>
@@ -12840,6 +12898,7 @@
           <w:rFonts w:ascii="Times New Roman" w:hAnsi="Times New Roman"/>
           <w:i/>
           <w:iCs/>
+          <w:strike/>
           <w:sz w:val="22"/>
           <w:szCs w:val="22"/>
         </w:rPr>
@@ -12848,6 +12907,7 @@
       <w:r>
         <w:rPr>
           <w:rFonts w:ascii="Times New Roman" w:hAnsi="Times New Roman"/>
+          <w:strike/>
           <w:sz w:val="22"/>
           <w:szCs w:val="22"/>
         </w:rPr>
@@ -12857,8 +12917,10 @@
         <w:rPr>
           <w:rFonts w:ascii="Times New Roman" w:hAnsi="Times New Roman"/>
           <w:smallCaps/>
+          <w:strike/>
           <w:sz w:val="22"/>
           <w:szCs w:val="22"/>
+          <w:highlight w:val="yellow"/>
         </w:rPr>
         <w:t>Harv</w:t>
       </w:r>
@@ -12866,8 +12928,10 @@
         <w:rPr>
           <w:rFonts w:ascii="Times New Roman" w:hAnsi="Times New Roman"/>
           <w:smallCaps/>
+          <w:strike/>
           <w:sz w:val="22"/>
           <w:szCs w:val="22"/>
+          <w:highlight w:val="yellow"/>
         </w:rPr>
         <w:t>ard</w:t>
       </w:r>
@@ -12875,6 +12939,7 @@
         <w:rPr>
           <w:rFonts w:ascii="Times New Roman" w:hAnsi="Times New Roman"/>
           <w:smallCaps/>
+          <w:strike/>
           <w:sz w:val="22"/>
           <w:szCs w:val="22"/>
         </w:rPr>
@@ -12884,6 +12949,7 @@
         <w:rPr>
           <w:rFonts w:ascii="Times New Roman" w:hAnsi="Times New Roman"/>
           <w:smallCaps/>
+          <w:strike/>
           <w:sz w:val="22"/>
           <w:szCs w:val="22"/>
         </w:rPr>
@@ -12893,6 +12959,7 @@
         <w:rPr>
           <w:rFonts w:ascii="Times New Roman" w:hAnsi="Times New Roman"/>
           <w:smallCaps/>
+          <w:strike/>
           <w:sz w:val="22"/>
           <w:szCs w:val="22"/>
         </w:rPr>
@@ -12903,6 +12970,7 @@
         <w:rPr>
           <w:rFonts w:ascii="Times New Roman" w:hAnsi="Times New Roman"/>
           <w:smallCaps/>
+          <w:strike/>
           <w:sz w:val="22"/>
           <w:szCs w:val="22"/>
         </w:rPr>
@@ -12912,6 +12980,7 @@
       <w:r>
         <w:rPr>
           <w:rFonts w:ascii="Times New Roman" w:hAnsi="Times New Roman"/>
+          <w:strike/>
           <w:sz w:val="22"/>
           <w:szCs w:val="22"/>
         </w:rPr>
@@ -12920,6 +12989,7 @@
       <w:r>
         <w:rPr>
           <w:rFonts w:ascii="Times New Roman" w:hAnsi="Times New Roman"/>
+          <w:strike/>
           <w:sz w:val="22"/>
           <w:szCs w:val="22"/>
         </w:rPr>
@@ -12936,6 +13006,7 @@
         <w:spacing w:before="0" w:beforeAutospacing="0" w:after="120" w:afterAutospacing="0"/>
         <w:rPr>
           <w:rFonts w:ascii="Times New Roman" w:hAnsi="Times New Roman"/>
+          <w:strike/>
           <w:sz w:val="22"/>
           <w:szCs w:val="22"/>
         </w:rPr>
@@ -12943,6 +13014,7 @@
       <w:r>
         <w:rPr>
           <w:rFonts w:ascii="Times New Roman" w:hAnsi="Times New Roman"/>
+          <w:strike/>
           <w:sz w:val="22"/>
           <w:szCs w:val="22"/>
         </w:rPr>
@@ -12953,6 +13025,7 @@
           <w:rFonts w:ascii="Times New Roman" w:hAnsi="Times New Roman"/>
           <w:i/>
           <w:iCs/>
+          <w:strike/>
           <w:sz w:val="22"/>
           <w:szCs w:val="22"/>
         </w:rPr>
@@ -12961,6 +13034,7 @@
       <w:r>
         <w:rPr>
           <w:rFonts w:ascii="Times New Roman" w:hAnsi="Times New Roman"/>
+          <w:strike/>
           <w:sz w:val="22"/>
           <w:szCs w:val="22"/>
         </w:rPr>
@@ -12971,6 +13045,7 @@
         <w:rPr>
           <w:rFonts w:ascii="Times New Roman" w:hAnsi="Times New Roman"/>
           <w:smallCaps/>
+          <w:strike/>
           <w:sz w:val="22"/>
           <w:szCs w:val="22"/>
         </w:rPr>
@@ -12981,6 +13056,7 @@
         <w:rPr>
           <w:rFonts w:ascii="Times New Roman" w:hAnsi="Times New Roman"/>
           <w:smallCaps/>
+          <w:strike/>
           <w:sz w:val="22"/>
           <w:szCs w:val="22"/>
         </w:rPr>
@@ -12991,6 +13067,7 @@
         <w:rPr>
           <w:rFonts w:ascii="Times New Roman" w:hAnsi="Times New Roman"/>
           <w:smallCaps/>
+          <w:strike/>
           <w:sz w:val="22"/>
           <w:szCs w:val="22"/>
         </w:rPr>
@@ -13000,6 +13077,7 @@
       <w:r>
         <w:rPr>
           <w:rFonts w:ascii="Times New Roman" w:hAnsi="Times New Roman"/>
+          <w:strike/>
           <w:sz w:val="22"/>
           <w:szCs w:val="22"/>
         </w:rPr>
@@ -13532,17 +13610,20 @@
         <w:spacing w:after="120" w:line="240" w:lineRule="auto"/>
         <w:rPr>
           <w:rFonts w:ascii="Times New Roman" w:hAnsi="Times New Roman"/>
-        </w:rPr>
-      </w:pPr>
-      <w:r>
-        <w:rPr>
-          <w:rFonts w:ascii="Times New Roman" w:hAnsi="Times New Roman"/>
+          <w:strike/>
+        </w:rPr>
+      </w:pPr>
+      <w:r>
+        <w:rPr>
+          <w:rFonts w:ascii="Times New Roman" w:hAnsi="Times New Roman"/>
+          <w:strike/>
         </w:rPr>
         <w:t xml:space="preserve">The month and day of the decision should be removed </w:t>
       </w:r>
       <w:r>
         <w:rPr>
           <w:rFonts w:ascii="Times New Roman" w:hAnsi="Times New Roman"/>
+          <w:strike/>
         </w:rPr>
         <w:t>and only the year should remain</w:t>
       </w:r>
@@ -13594,11 +13675,13 @@
         <w:spacing w:after="120" w:line="240" w:lineRule="auto"/>
         <w:rPr>
           <w:rFonts w:ascii="Times New Roman" w:hAnsi="Times New Roman"/>
-        </w:rPr>
-      </w:pPr>
-      <w:r>
-        <w:rPr>
-          <w:rFonts w:ascii="Times New Roman" w:hAnsi="Times New Roman"/>
+          <w:strike/>
+        </w:rPr>
+      </w:pPr>
+      <w:r>
+        <w:rPr>
+          <w:rFonts w:ascii="Times New Roman" w:hAnsi="Times New Roman"/>
+          <w:strike/>
         </w:rPr>
         <w:t xml:space="preserve">The </w:t>
       </w:r>
@@ -13606,6 +13689,7 @@
       <w:r>
         <w:rPr>
           <w:rFonts w:ascii="Times New Roman" w:hAnsi="Times New Roman"/>
+          <w:strike/>
         </w:rPr>
         <w:t>pincite</w:t>
       </w:r>
@@ -13613,6 +13697,7 @@
       <w:r>
         <w:rPr>
           <w:rFonts w:ascii="Times New Roman" w:hAnsi="Times New Roman"/>
+          <w:strike/>
         </w:rPr>
         <w:t xml:space="preserve"> to page 3 should not be preceded by the word “at”</w:t>
       </w:r>
@@ -13626,11 +13711,13 @@
         <w:spacing w:after="120" w:line="240" w:lineRule="auto"/>
         <w:rPr>
           <w:rFonts w:ascii="Times New Roman" w:hAnsi="Times New Roman"/>
-        </w:rPr>
-      </w:pPr>
-      <w:r>
-        <w:rPr>
-          <w:rFonts w:ascii="Times New Roman" w:hAnsi="Times New Roman"/>
+          <w:strike/>
+        </w:rPr>
+      </w:pPr>
+      <w:r>
+        <w:rPr>
+          <w:rFonts w:ascii="Times New Roman" w:hAnsi="Times New Roman"/>
+          <w:strike/>
         </w:rPr>
         <w:t xml:space="preserve">The comma following </w:t>
       </w:r>
@@ -13638,12 +13725,14 @@
         <w:rPr>
           <w:rFonts w:ascii="Times New Roman" w:hAnsi="Times New Roman"/>
           <w:i/>
+          <w:strike/>
         </w:rPr>
         <w:t>Maple</w:t>
       </w:r>
       <w:r>
         <w:rPr>
           <w:rFonts w:ascii="Times New Roman" w:hAnsi="Times New Roman"/>
+          <w:strike/>
         </w:rPr>
         <w:t xml:space="preserve"> should be italicized</w:t>
       </w:r>
@@ -13746,6 +13835,7 @@
       <w:r>
         <w:rPr>
           <w:rFonts w:ascii="Times New Roman" w:hAnsi="Times New Roman"/>
+          <w:strike/>
         </w:rPr>
         <w:t xml:space="preserve">The </w:t>
       </w:r>
@@ -13753,6 +13843,7 @@
       <w:r>
         <w:rPr>
           <w:rFonts w:ascii="Times New Roman" w:hAnsi="Times New Roman"/>
+          <w:strike/>
         </w:rPr>
         <w:t>pincite</w:t>
       </w:r>
@@ -13760,8 +13851,15 @@
       <w:r>
         <w:rPr>
           <w:rFonts w:ascii="Times New Roman" w:hAnsi="Times New Roman"/>
-        </w:rPr>
-        <w:t xml:space="preserve"> to page 2 should not be preceded by the word “at”</w:t>
+          <w:strike/>
+        </w:rPr>
+        <w:t xml:space="preserve"> to page 2 should not be preceded by the word “at</w:t>
+      </w:r>
+      <w:r>
+        <w:rPr>
+          <w:rFonts w:ascii="Times New Roman" w:hAnsi="Times New Roman"/>
+        </w:rPr>
+        <w:t>”</w:t>
       </w:r>
     </w:p>
     <w:p>
@@ -13773,25 +13871,44 @@
         <w:spacing w:after="120" w:line="240" w:lineRule="auto"/>
         <w:rPr>
           <w:rFonts w:ascii="Times New Roman" w:hAnsi="Times New Roman"/>
-        </w:rPr>
-      </w:pPr>
-      <w:r>
-        <w:rPr>
-          <w:rFonts w:ascii="Times New Roman" w:hAnsi="Times New Roman"/>
+          <w:strike/>
+        </w:rPr>
+      </w:pPr>
+      <w:r>
+        <w:rPr>
+          <w:rFonts w:ascii="Times New Roman" w:hAnsi="Times New Roman"/>
+          <w:strike/>
         </w:rPr>
         <w:t xml:space="preserve"> </w:t>
       </w:r>
       <w:r>
         <w:rPr>
           <w:rFonts w:ascii="Times New Roman" w:hAnsi="Times New Roman"/>
+          <w:strike/>
         </w:rPr>
         <w:t>“Administrator</w:t>
       </w:r>
       <w:r>
         <w:rPr>
           <w:rFonts w:ascii="Times New Roman" w:hAnsi="Times New Roman"/>
-        </w:rPr>
-        <w:t>” should be changed to “Admin.”</w:t>
+          <w:strike/>
+        </w:rPr>
+        <w:t>” should be changed to “</w:t>
+      </w:r>
+      <w:r>
+        <w:rPr>
+          <w:rFonts w:ascii="Times New Roman" w:hAnsi="Times New Roman"/>
+          <w:strike/>
+          <w:highlight w:val="yellow"/>
+        </w:rPr>
+        <w:t>Admin</w:t>
+      </w:r>
+      <w:r>
+        <w:rPr>
+          <w:rFonts w:ascii="Times New Roman" w:hAnsi="Times New Roman"/>
+          <w:strike/>
+        </w:rPr>
+        <w:t>.”</w:t>
       </w:r>
     </w:p>
     <w:p>
@@ -13821,11 +13938,13 @@
         <w:spacing w:after="120" w:line="240" w:lineRule="auto"/>
         <w:rPr>
           <w:rFonts w:ascii="Times New Roman" w:hAnsi="Times New Roman"/>
-        </w:rPr>
-      </w:pPr>
-      <w:r>
-        <w:rPr>
-          <w:rFonts w:ascii="Times New Roman" w:hAnsi="Times New Roman"/>
+          <w:strike/>
+        </w:rPr>
+      </w:pPr>
+      <w:r>
+        <w:rPr>
+          <w:rFonts w:ascii="Times New Roman" w:hAnsi="Times New Roman"/>
+          <w:strike/>
         </w:rPr>
         <w:t>A, B, and D</w:t>
       </w:r>
@@ -13893,23 +14012,27 @@
         <w:spacing w:after="120" w:line="240" w:lineRule="auto"/>
         <w:rPr>
           <w:rFonts w:ascii="Times New Roman" w:hAnsi="Times New Roman"/>
-        </w:rPr>
-      </w:pPr>
-      <w:r>
-        <w:rPr>
-          <w:rFonts w:ascii="Times New Roman" w:hAnsi="Times New Roman"/>
+          <w:strike/>
+        </w:rPr>
+      </w:pPr>
+      <w:r>
+        <w:rPr>
+          <w:rFonts w:ascii="Times New Roman" w:hAnsi="Times New Roman"/>
+          <w:strike/>
         </w:rPr>
         <w:t>“Central” should be abbreviated to “Ctr</w:t>
       </w:r>
       <w:r>
         <w:rPr>
           <w:rFonts w:ascii="Times New Roman" w:hAnsi="Times New Roman"/>
+          <w:strike/>
         </w:rPr>
         <w:t>.</w:t>
       </w:r>
       <w:r>
         <w:rPr>
           <w:rFonts w:ascii="Times New Roman" w:hAnsi="Times New Roman"/>
+          <w:strike/>
         </w:rPr>
         <w:t>”</w:t>
       </w:r>
@@ -14109,6 +14232,7 @@
         <w:spacing w:after="120" w:line="240" w:lineRule="auto"/>
         <w:rPr>
           <w:rFonts w:ascii="Times New Roman" w:hAnsi="Times New Roman"/>
+          <w:strike/>
           <w:szCs w:val="24"/>
         </w:rPr>
       </w:pPr>
@@ -14116,19 +14240,33 @@
         <w:rPr>
           <w:rFonts w:ascii="Times New Roman" w:hAnsi="Times New Roman"/>
           <w:smallCaps/>
-        </w:rPr>
-        <w:t xml:space="preserve">Jonathan Turley, </w:t>
-      </w:r>
-      <w:r>
-        <w:rPr>
-          <w:rFonts w:ascii="Times New Roman" w:hAnsi="Times New Roman"/>
-          <w:i/>
+          <w:strike/>
+          <w:highlight w:val="yellow"/>
+        </w:rPr>
+        <w:t>Jonathan Turley</w:t>
+      </w:r>
+      <w:bookmarkStart w:id="0" w:name="_GoBack"/>
+      <w:bookmarkEnd w:id="0"/>
+      <w:r>
+        <w:rPr>
+          <w:rFonts w:ascii="Times New Roman" w:hAnsi="Times New Roman"/>
+          <w:smallCaps/>
+          <w:strike/>
+        </w:rPr>
+        <w:t xml:space="preserve">, </w:t>
+      </w:r>
+      <w:r>
+        <w:rPr>
+          <w:rFonts w:ascii="Times New Roman" w:hAnsi="Times New Roman"/>
+          <w:i/>
+          <w:strike/>
         </w:rPr>
         <w:t>Madisonian Tectonics: How Form Follows Function in Constitutional and Architectural Interpretation</w:t>
       </w:r>
       <w:r>
         <w:rPr>
           <w:rFonts w:ascii="Times New Roman" w:hAnsi="Times New Roman"/>
+          <w:strike/>
           <w:szCs w:val="24"/>
         </w:rPr>
         <w:t xml:space="preserve">, 83 </w:t>
@@ -14137,12 +14275,14 @@
         <w:rPr>
           <w:rFonts w:ascii="Times New Roman" w:hAnsi="Times New Roman"/>
           <w:smallCaps/>
+          <w:strike/>
         </w:rPr>
         <w:t>Geo. Wash. L. Rev.</w:t>
       </w:r>
       <w:r>
         <w:rPr>
           <w:rFonts w:ascii="Times New Roman" w:hAnsi="Times New Roman"/>
+          <w:strike/>
           <w:szCs w:val="24"/>
         </w:rPr>
         <w:t xml:space="preserve"> 305, 308 (2015).</w:t>
@@ -14157,12 +14297,14 @@
         <w:spacing w:after="120" w:line="240" w:lineRule="auto"/>
         <w:rPr>
           <w:rFonts w:ascii="Times New Roman" w:hAnsi="Times New Roman"/>
-          <w:szCs w:val="24"/>
-        </w:rPr>
-      </w:pPr>
-      <w:r>
-        <w:rPr>
-          <w:rFonts w:ascii="Times New Roman" w:hAnsi="Times New Roman"/>
+          <w:strike/>
+          <w:szCs w:val="24"/>
+        </w:rPr>
+      </w:pPr>
+      <w:r>
+        <w:rPr>
+          <w:rFonts w:ascii="Times New Roman" w:hAnsi="Times New Roman"/>
+          <w:strike/>
           <w:szCs w:val="24"/>
         </w:rPr>
         <w:t xml:space="preserve">Jonathan Turley, </w:t>
@@ -14170,13 +14312,16 @@
       <w:r>
         <w:rPr>
           <w:rFonts w:ascii="Times New Roman" w:hAnsi="Times New Roman"/>
-          <w:szCs w:val="24"/>
+          <w:strike/>
+          <w:szCs w:val="24"/>
+          <w:highlight w:val="yellow"/>
         </w:rPr>
         <w:t>Madisonian Tectonics: How Form Follows Function in Constitutional and Architectural Interpretation</w:t>
       </w:r>
       <w:r>
         <w:rPr>
           <w:rFonts w:ascii="Times New Roman" w:hAnsi="Times New Roman"/>
+          <w:strike/>
           <w:szCs w:val="24"/>
         </w:rPr>
         <w:t xml:space="preserve">, 83 </w:t>
@@ -14185,12 +14330,14 @@
         <w:rPr>
           <w:rFonts w:ascii="Times New Roman" w:hAnsi="Times New Roman"/>
           <w:smallCaps/>
+          <w:strike/>
         </w:rPr>
         <w:t>Geo. Wash. L. Rev.</w:t>
       </w:r>
       <w:r>
         <w:rPr>
           <w:rFonts w:ascii="Times New Roman" w:hAnsi="Times New Roman"/>
+          <w:strike/>
           <w:szCs w:val="24"/>
         </w:rPr>
         <w:t xml:space="preserve"> 305, 308 (2015).</w:t>
@@ -14254,12 +14401,14 @@
         <w:spacing w:after="120" w:line="240" w:lineRule="auto"/>
         <w:rPr>
           <w:rFonts w:ascii="Times New Roman" w:hAnsi="Times New Roman"/>
-          <w:szCs w:val="24"/>
-        </w:rPr>
-      </w:pPr>
-      <w:r>
-        <w:rPr>
-          <w:rFonts w:ascii="Times New Roman" w:hAnsi="Times New Roman"/>
+          <w:strike/>
+          <w:szCs w:val="24"/>
+        </w:rPr>
+      </w:pPr>
+      <w:r>
+        <w:rPr>
+          <w:rFonts w:ascii="Times New Roman" w:hAnsi="Times New Roman"/>
+          <w:strike/>
           <w:szCs w:val="24"/>
         </w:rPr>
         <w:t xml:space="preserve">Jonathan Turley, </w:t>
@@ -14268,6 +14417,7 @@
         <w:rPr>
           <w:rFonts w:ascii="Times New Roman" w:hAnsi="Times New Roman"/>
           <w:i/>
+          <w:strike/>
           <w:szCs w:val="24"/>
         </w:rPr>
         <w:t>Madisonian Tectonics: How Form Follows Function in Constitutional and Architectural Interpretation</w:t>
@@ -14275,6 +14425,7 @@
       <w:r>
         <w:rPr>
           <w:rFonts w:ascii="Times New Roman" w:hAnsi="Times New Roman"/>
+          <w:strike/>
           <w:szCs w:val="24"/>
         </w:rPr>
         <w:t xml:space="preserve">, 83 </w:t>
@@ -14283,19 +14434,23 @@
         <w:rPr>
           <w:rFonts w:ascii="Times New Roman" w:hAnsi="Times New Roman"/>
           <w:smallCaps/>
-        </w:rPr>
-        <w:t>G.</w:t>
+          <w:strike/>
+          <w:highlight w:val="yellow"/>
+        </w:rPr>
+        <w:t>G.W</w:t>
       </w:r>
       <w:r>
         <w:rPr>
           <w:rFonts w:ascii="Times New Roman" w:hAnsi="Times New Roman"/>
           <w:smallCaps/>
-        </w:rPr>
-        <w:t>W. L. Rev.</w:t>
-      </w:r>
-      <w:r>
-        <w:rPr>
-          <w:rFonts w:ascii="Times New Roman" w:hAnsi="Times New Roman"/>
+          <w:strike/>
+        </w:rPr>
+        <w:t>. L. Rev.</w:t>
+      </w:r>
+      <w:r>
+        <w:rPr>
+          <w:rFonts w:ascii="Times New Roman" w:hAnsi="Times New Roman"/>
+          <w:strike/>
           <w:szCs w:val="24"/>
         </w:rPr>
         <w:t xml:space="preserve"> 305, 308 (2015).</w:t>
@@ -14310,47 +14465,39 @@
         <w:spacing w:after="120" w:line="240" w:lineRule="auto"/>
         <w:rPr>
           <w:rFonts w:ascii="Times New Roman" w:hAnsi="Times New Roman"/>
-          <w:szCs w:val="24"/>
-        </w:rPr>
-      </w:pPr>
-      <w:r>
-        <w:rPr>
-          <w:rFonts w:ascii="Times New Roman" w:hAnsi="Times New Roman"/>
-          <w:szCs w:val="24"/>
-        </w:rPr>
-        <w:t xml:space="preserve">Jonathan Turley, </w:t>
-      </w:r>
-      <w:r>
-        <w:rPr>
-          <w:rFonts w:ascii="Times New Roman" w:hAnsi="Times New Roman"/>
-          <w:szCs w:val="24"/>
-        </w:rPr>
-        <w:t>Madisonian Tectonics: How Form Follows Function in Constitutional and Architectural Interpretation</w:t>
-      </w:r>
-      <w:r>
-        <w:rPr>
-          <w:rFonts w:ascii="Times New Roman" w:hAnsi="Times New Roman"/>
-          <w:szCs w:val="24"/>
-        </w:rPr>
-        <w:t xml:space="preserve">, 83 </w:t>
+          <w:strike/>
+          <w:szCs w:val="24"/>
+        </w:rPr>
+      </w:pPr>
+      <w:r>
+        <w:rPr>
+          <w:rFonts w:ascii="Times New Roman" w:hAnsi="Times New Roman"/>
+          <w:strike/>
+          <w:szCs w:val="24"/>
+        </w:rPr>
+        <w:t xml:space="preserve">Jonathan Turley, Madisonian Tectonics: How Form Follows Function in Constitutional and Architectural Interpretation, 83 </w:t>
       </w:r>
       <w:r>
         <w:rPr>
           <w:rFonts w:ascii="Times New Roman" w:hAnsi="Times New Roman"/>
           <w:smallCaps/>
-        </w:rPr>
-        <w:t>G.</w:t>
+          <w:strike/>
+          <w:highlight w:val="yellow"/>
+        </w:rPr>
+        <w:t>G.W.</w:t>
       </w:r>
       <w:r>
         <w:rPr>
           <w:rFonts w:ascii="Times New Roman" w:hAnsi="Times New Roman"/>
           <w:smallCaps/>
-        </w:rPr>
-        <w:t>W. L. Rev.</w:t>
-      </w:r>
-      <w:r>
-        <w:rPr>
-          <w:rFonts w:ascii="Times New Roman" w:hAnsi="Times New Roman"/>
+          <w:strike/>
+        </w:rPr>
+        <w:t xml:space="preserve"> L. Rev.</w:t>
+      </w:r>
+      <w:r>
+        <w:rPr>
+          <w:rFonts w:ascii="Times New Roman" w:hAnsi="Times New Roman"/>
+          <w:strike/>
           <w:szCs w:val="24"/>
         </w:rPr>
         <w:t xml:space="preserve"> 305, 308 (2015).</w:t>
@@ -18044,7 +18191,7 @@
 </file>
 
 <file path=customXml/itemProps1.xml><?xml version="1.0" encoding="utf-8"?>
-<ds:datastoreItem xmlns:ds="http://schemas.openxmlformats.org/officeDocument/2006/customXml" ds:itemID="{C33F79B6-8C4A-430B-9FBC-17F91234F100}">
+<ds:datastoreItem xmlns:ds="http://schemas.openxmlformats.org/officeDocument/2006/customXml" ds:itemID="{413B49F9-327A-4DF4-A9E0-53D0546E14B9}">
   <ds:schemaRefs>
     <ds:schemaRef ds:uri="http://schemas.openxmlformats.org/officeDocument/2006/bibliography"/>
   </ds:schemaRefs>

</xml_diff>

<commit_message>
Journal Compe: Parts 1 & 2
Pre Case Analysis.
</commit_message>
<xml_diff>
--- a/2018 Competition Template.docx
+++ b/2018 Competition Template.docx
@@ -14245,8 +14245,6 @@
         </w:rPr>
         <w:t>Jonathan Turley</w:t>
       </w:r>
-      <w:bookmarkStart w:id="0" w:name="_GoBack"/>
-      <w:bookmarkEnd w:id="0"/>
       <w:r>
         <w:rPr>
           <w:rFonts w:ascii="Times New Roman" w:hAnsi="Times New Roman"/>
@@ -14616,24 +14614,43 @@
         <w:spacing w:after="120"/>
         <w:rPr>
           <w:rFonts w:ascii="Times New Roman" w:hAnsi="Times New Roman"/>
+          <w:strike/>
         </w:rPr>
       </w:pPr>
       <w:r>
         <w:rPr>
           <w:rFonts w:ascii="Times New Roman" w:eastAsia="Cambria" w:hAnsi="Times New Roman"/>
-        </w:rPr>
-        <w:t xml:space="preserve">Thomas Long, </w:t>
+          <w:strike/>
+        </w:rPr>
+        <w:t xml:space="preserve">Thomas </w:t>
       </w:r>
       <w:r>
         <w:rPr>
           <w:rFonts w:ascii="Times New Roman" w:eastAsia="Cambria" w:hAnsi="Times New Roman"/>
-          <w:i/>
+          <w:strike/>
+          <w:highlight w:val="green"/>
+        </w:rPr>
+        <w:t>Long</w:t>
+      </w:r>
+      <w:r>
+        <w:rPr>
+          <w:rFonts w:ascii="Times New Roman" w:eastAsia="Cambria" w:hAnsi="Times New Roman"/>
+          <w:strike/>
+        </w:rPr>
+        <w:t xml:space="preserve">, </w:t>
+      </w:r>
+      <w:r>
+        <w:rPr>
+          <w:rFonts w:ascii="Times New Roman" w:eastAsia="Cambria" w:hAnsi="Times New Roman"/>
+          <w:i/>
+          <w:strike/>
         </w:rPr>
         <w:t>The Importance of the First Amendment</w:t>
       </w:r>
       <w:r>
         <w:rPr>
           <w:rFonts w:ascii="Times New Roman" w:eastAsia="Cambria" w:hAnsi="Times New Roman"/>
+          <w:strike/>
         </w:rPr>
         <w:t xml:space="preserve">, 64 </w:t>
       </w:r>
@@ -14641,31 +14658,51 @@
         <w:rPr>
           <w:rFonts w:ascii="Times New Roman" w:eastAsia="Cambria" w:hAnsi="Times New Roman"/>
           <w:smallCaps/>
+          <w:strike/>
         </w:rPr>
         <w:t>Emory L.J.</w:t>
       </w:r>
       <w:r>
         <w:rPr>
           <w:rFonts w:ascii="Times New Roman" w:eastAsia="Cambria" w:hAnsi="Times New Roman"/>
+          <w:strike/>
         </w:rPr>
         <w:t xml:space="preserve"> (forthcoming 2016); </w:t>
       </w:r>
       <w:r>
         <w:rPr>
           <w:rFonts w:ascii="Times New Roman" w:hAnsi="Times New Roman"/>
-        </w:rPr>
-        <w:t xml:space="preserve">Steven Baicker-McKee, </w:t>
-      </w:r>
-      <w:r>
-        <w:rPr>
-          <w:rFonts w:ascii="Times New Roman" w:hAnsi="Times New Roman"/>
-          <w:i/>
+          <w:strike/>
+        </w:rPr>
+        <w:t xml:space="preserve">Steven </w:t>
+      </w:r>
+      <w:r>
+        <w:rPr>
+          <w:rFonts w:ascii="Times New Roman" w:hAnsi="Times New Roman"/>
+          <w:strike/>
+          <w:highlight w:val="green"/>
+        </w:rPr>
+        <w:t>Baicker-McKee</w:t>
+      </w:r>
+      <w:r>
+        <w:rPr>
+          <w:rFonts w:ascii="Times New Roman" w:hAnsi="Times New Roman"/>
+          <w:strike/>
+        </w:rPr>
+        <w:t xml:space="preserve">, </w:t>
+      </w:r>
+      <w:r>
+        <w:rPr>
+          <w:rFonts w:ascii="Times New Roman" w:hAnsi="Times New Roman"/>
+          <w:i/>
+          <w:strike/>
         </w:rPr>
         <w:t>Reconceptualizing Managerial Judges</w:t>
       </w:r>
       <w:r>
         <w:rPr>
           <w:rFonts w:ascii="Times New Roman" w:hAnsi="Times New Roman"/>
+          <w:strike/>
         </w:rPr>
         <w:t xml:space="preserve">, 65 </w:t>
       </w:r>
@@ -14673,49 +14710,51 @@
         <w:rPr>
           <w:rFonts w:ascii="Times New Roman" w:hAnsi="Times New Roman"/>
           <w:smallCaps/>
+          <w:strike/>
         </w:rPr>
         <w:t>Am. U. L. Rev.</w:t>
       </w:r>
       <w:r>
         <w:rPr>
           <w:rFonts w:ascii="Times New Roman" w:hAnsi="Times New Roman"/>
-        </w:rPr>
-        <w:t xml:space="preserve"> 353 (2015)</w:t>
-      </w:r>
-      <w:r>
-        <w:rPr>
-          <w:rFonts w:ascii="Times New Roman" w:hAnsi="Times New Roman"/>
-        </w:rPr>
-        <w:t xml:space="preserve">; </w:t>
+          <w:strike/>
+        </w:rPr>
+        <w:t xml:space="preserve"> 353 (2015); </w:t>
       </w:r>
       <w:r>
         <w:rPr>
           <w:rFonts w:ascii="Times New Roman" w:eastAsia="Cambria" w:hAnsi="Times New Roman"/>
-        </w:rPr>
-        <w:t xml:space="preserve">Adam Park, </w:t>
+          <w:strike/>
+        </w:rPr>
+        <w:t xml:space="preserve">Adam </w:t>
       </w:r>
       <w:r>
         <w:rPr>
           <w:rFonts w:ascii="Times New Roman" w:eastAsia="Cambria" w:hAnsi="Times New Roman"/>
-        </w:rPr>
-        <w:t>Note</w:t>
+          <w:strike/>
+          <w:highlight w:val="green"/>
+        </w:rPr>
+        <w:t>Park</w:t>
       </w:r>
       <w:r>
         <w:rPr>
           <w:rFonts w:ascii="Times New Roman" w:eastAsia="Cambria" w:hAnsi="Times New Roman"/>
-        </w:rPr>
-        <w:t xml:space="preserve">, </w:t>
+          <w:strike/>
+        </w:rPr>
+        <w:t xml:space="preserve">, Note, </w:t>
       </w:r>
       <w:r>
         <w:rPr>
           <w:rFonts w:ascii="Times New Roman" w:eastAsia="Cambria" w:hAnsi="Times New Roman"/>
           <w:i/>
+          <w:strike/>
         </w:rPr>
         <w:t>A Divided Court: How Justice Scalia’s Death Nullifies the Spring 2016 Term</w:t>
       </w:r>
       <w:r>
         <w:rPr>
           <w:rFonts w:ascii="Times New Roman" w:hAnsi="Times New Roman"/>
+          <w:strike/>
         </w:rPr>
         <w:t xml:space="preserve">, 115 </w:t>
       </w:r>
@@ -14723,12 +14762,14 @@
         <w:rPr>
           <w:rFonts w:ascii="Times New Roman" w:hAnsi="Times New Roman"/>
           <w:smallCaps/>
+          <w:strike/>
         </w:rPr>
         <w:t xml:space="preserve">Geo. L.J. </w:t>
       </w:r>
       <w:r>
         <w:rPr>
           <w:rFonts w:ascii="Times New Roman" w:hAnsi="Times New Roman"/>
+          <w:strike/>
         </w:rPr>
         <w:t xml:space="preserve">206 (2016); E-mail from </w:t>
       </w:r>
@@ -14736,6 +14777,7 @@
       <w:r>
         <w:rPr>
           <w:rFonts w:ascii="Times New Roman" w:hAnsi="Times New Roman"/>
+          <w:strike/>
         </w:rPr>
         <w:t>Makau</w:t>
       </w:r>
@@ -14743,6 +14785,7 @@
       <w:r>
         <w:rPr>
           <w:rFonts w:ascii="Times New Roman" w:hAnsi="Times New Roman"/>
+          <w:strike/>
         </w:rPr>
         <w:t xml:space="preserve"> </w:t>
       </w:r>
@@ -14750,6 +14793,8 @@
       <w:r>
         <w:rPr>
           <w:rFonts w:ascii="Times New Roman" w:hAnsi="Times New Roman"/>
+          <w:strike/>
+          <w:highlight w:val="green"/>
         </w:rPr>
         <w:t>Mutua</w:t>
       </w:r>
@@ -14757,14 +14802,9 @@
       <w:r>
         <w:rPr>
           <w:rFonts w:ascii="Times New Roman" w:hAnsi="Times New Roman"/>
-        </w:rPr>
-        <w:t>, Chairman, Kenya Human Rights Comm’n, to author (Dec. 28, 2006, 1</w:t>
-      </w:r>
-      <w:r>
-        <w:rPr>
-          <w:rFonts w:ascii="Times New Roman" w:hAnsi="Times New Roman"/>
-        </w:rPr>
-        <w:t>6:18 EST) (on file with author).</w:t>
+          <w:strike/>
+        </w:rPr>
+        <w:t>, Chairman, Kenya Human Rights Comm’n, to author (Dec. 28, 2006, 16:18 EST) (on file with author).</w:t>
       </w:r>
     </w:p>
     <w:p>
@@ -14776,24 +14816,43 @@
         <w:spacing w:after="120"/>
         <w:rPr>
           <w:rFonts w:ascii="Times New Roman" w:hAnsi="Times New Roman"/>
+          <w:strike/>
         </w:rPr>
       </w:pPr>
       <w:r>
         <w:rPr>
           <w:rFonts w:ascii="Times New Roman" w:eastAsia="Cambria" w:hAnsi="Times New Roman"/>
-        </w:rPr>
-        <w:t xml:space="preserve">Thomas Long, </w:t>
+          <w:strike/>
+        </w:rPr>
+        <w:t xml:space="preserve">Thomas </w:t>
       </w:r>
       <w:r>
         <w:rPr>
           <w:rFonts w:ascii="Times New Roman" w:eastAsia="Cambria" w:hAnsi="Times New Roman"/>
-          <w:i/>
+          <w:strike/>
+          <w:highlight w:val="green"/>
+        </w:rPr>
+        <w:t>Long</w:t>
+      </w:r>
+      <w:r>
+        <w:rPr>
+          <w:rFonts w:ascii="Times New Roman" w:eastAsia="Cambria" w:hAnsi="Times New Roman"/>
+          <w:strike/>
+        </w:rPr>
+        <w:t xml:space="preserve">, </w:t>
+      </w:r>
+      <w:r>
+        <w:rPr>
+          <w:rFonts w:ascii="Times New Roman" w:eastAsia="Cambria" w:hAnsi="Times New Roman"/>
+          <w:i/>
+          <w:strike/>
         </w:rPr>
         <w:t>The Importance of the First Amendment</w:t>
       </w:r>
       <w:r>
         <w:rPr>
           <w:rFonts w:ascii="Times New Roman" w:eastAsia="Cambria" w:hAnsi="Times New Roman"/>
+          <w:strike/>
         </w:rPr>
         <w:t xml:space="preserve">, 64 </w:t>
       </w:r>
@@ -14801,25 +14860,44 @@
         <w:rPr>
           <w:rFonts w:ascii="Times New Roman" w:eastAsia="Cambria" w:hAnsi="Times New Roman"/>
           <w:smallCaps/>
+          <w:strike/>
         </w:rPr>
         <w:t>Emory L.J.</w:t>
       </w:r>
       <w:r>
         <w:rPr>
           <w:rFonts w:ascii="Times New Roman" w:eastAsia="Cambria" w:hAnsi="Times New Roman"/>
-        </w:rPr>
-        <w:t xml:space="preserve"> (forthcoming 2016); Adam Park, Note, </w:t>
+          <w:strike/>
+        </w:rPr>
+        <w:t xml:space="preserve"> (forthcoming 2016); Adam </w:t>
       </w:r>
       <w:r>
         <w:rPr>
           <w:rFonts w:ascii="Times New Roman" w:eastAsia="Cambria" w:hAnsi="Times New Roman"/>
-          <w:i/>
+          <w:strike/>
+          <w:highlight w:val="green"/>
+        </w:rPr>
+        <w:t>Park</w:t>
+      </w:r>
+      <w:r>
+        <w:rPr>
+          <w:rFonts w:ascii="Times New Roman" w:eastAsia="Cambria" w:hAnsi="Times New Roman"/>
+          <w:strike/>
+        </w:rPr>
+        <w:t xml:space="preserve">, Note, </w:t>
+      </w:r>
+      <w:r>
+        <w:rPr>
+          <w:rFonts w:ascii="Times New Roman" w:eastAsia="Cambria" w:hAnsi="Times New Roman"/>
+          <w:i/>
+          <w:strike/>
         </w:rPr>
         <w:t>A Divided Court: How Justice Scalia’s Death Nullifies the Spring 2016 Term</w:t>
       </w:r>
       <w:r>
         <w:rPr>
           <w:rFonts w:ascii="Times New Roman" w:hAnsi="Times New Roman"/>
+          <w:strike/>
         </w:rPr>
         <w:t xml:space="preserve">, 115 </w:t>
       </w:r>
@@ -14827,12 +14905,14 @@
         <w:rPr>
           <w:rFonts w:ascii="Times New Roman" w:hAnsi="Times New Roman"/>
           <w:smallCaps/>
+          <w:strike/>
         </w:rPr>
         <w:t xml:space="preserve">Geo. L.J. </w:t>
       </w:r>
       <w:r>
         <w:rPr>
           <w:rFonts w:ascii="Times New Roman" w:hAnsi="Times New Roman"/>
+          <w:strike/>
         </w:rPr>
         <w:t xml:space="preserve">206 (2016); E-mail from </w:t>
       </w:r>
@@ -14840,6 +14920,7 @@
       <w:r>
         <w:rPr>
           <w:rFonts w:ascii="Times New Roman" w:hAnsi="Times New Roman"/>
+          <w:strike/>
         </w:rPr>
         <w:t>Makau</w:t>
       </w:r>
@@ -14847,6 +14928,7 @@
       <w:r>
         <w:rPr>
           <w:rFonts w:ascii="Times New Roman" w:hAnsi="Times New Roman"/>
+          <w:strike/>
         </w:rPr>
         <w:t xml:space="preserve"> </w:t>
       </w:r>
@@ -14854,6 +14936,8 @@
       <w:r>
         <w:rPr>
           <w:rFonts w:ascii="Times New Roman" w:hAnsi="Times New Roman"/>
+          <w:strike/>
+          <w:highlight w:val="green"/>
         </w:rPr>
         <w:t>Mutua</w:t>
       </w:r>
@@ -14861,19 +14945,37 @@
       <w:r>
         <w:rPr>
           <w:rFonts w:ascii="Times New Roman" w:hAnsi="Times New Roman"/>
-        </w:rPr>
-        <w:t xml:space="preserve">, Chairman, Kenya Human Rights Comm’n, to author (Dec. 28, 2006, 16:18 EST) (on file with author); Steven Baicker-McKee, </w:t>
-      </w:r>
-      <w:r>
-        <w:rPr>
-          <w:rFonts w:ascii="Times New Roman" w:hAnsi="Times New Roman"/>
-          <w:i/>
+          <w:strike/>
+        </w:rPr>
+        <w:t xml:space="preserve">, Chairman, Kenya Human Rights Comm’n, to author (Dec. 28, 2006, 16:18 EST) (on file with author); Steven </w:t>
+      </w:r>
+      <w:r>
+        <w:rPr>
+          <w:rFonts w:ascii="Times New Roman" w:hAnsi="Times New Roman"/>
+          <w:strike/>
+          <w:highlight w:val="green"/>
+        </w:rPr>
+        <w:t>Baicker</w:t>
+      </w:r>
+      <w:r>
+        <w:rPr>
+          <w:rFonts w:ascii="Times New Roman" w:hAnsi="Times New Roman"/>
+          <w:strike/>
+        </w:rPr>
+        <w:t xml:space="preserve">-McKee, </w:t>
+      </w:r>
+      <w:r>
+        <w:rPr>
+          <w:rFonts w:ascii="Times New Roman" w:hAnsi="Times New Roman"/>
+          <w:i/>
+          <w:strike/>
         </w:rPr>
         <w:t>Reconceptualizing Managerial Judges</w:t>
       </w:r>
       <w:r>
         <w:rPr>
           <w:rFonts w:ascii="Times New Roman" w:hAnsi="Times New Roman"/>
+          <w:strike/>
         </w:rPr>
         <w:t xml:space="preserve">, 65 </w:t>
       </w:r>
@@ -14881,20 +14983,16 @@
         <w:rPr>
           <w:rFonts w:ascii="Times New Roman" w:hAnsi="Times New Roman"/>
           <w:smallCaps/>
+          <w:strike/>
         </w:rPr>
         <w:t>Am. U. L. Rev.</w:t>
       </w:r>
       <w:r>
         <w:rPr>
           <w:rFonts w:ascii="Times New Roman" w:hAnsi="Times New Roman"/>
-        </w:rPr>
-        <w:t xml:space="preserve"> 353 (2015)</w:t>
-      </w:r>
-      <w:r>
-        <w:rPr>
-          <w:rFonts w:ascii="Times New Roman" w:hAnsi="Times New Roman"/>
-        </w:rPr>
-        <w:t>.</w:t>
+          <w:strike/>
+        </w:rPr>
+        <w:t xml:space="preserve"> 353 (2015).</w:t>
       </w:r>
     </w:p>
     <w:p>
@@ -14906,24 +15004,43 @@
         <w:spacing w:after="120"/>
         <w:rPr>
           <w:rFonts w:ascii="Times New Roman" w:hAnsi="Times New Roman"/>
+          <w:strike/>
         </w:rPr>
       </w:pPr>
       <w:r>
         <w:rPr>
           <w:rFonts w:ascii="Times New Roman" w:eastAsia="Cambria" w:hAnsi="Times New Roman"/>
-        </w:rPr>
-        <w:t xml:space="preserve">Thomas Long, </w:t>
+          <w:strike/>
+        </w:rPr>
+        <w:t xml:space="preserve">Thomas </w:t>
       </w:r>
       <w:r>
         <w:rPr>
           <w:rFonts w:ascii="Times New Roman" w:eastAsia="Cambria" w:hAnsi="Times New Roman"/>
-          <w:i/>
+          <w:strike/>
+          <w:highlight w:val="green"/>
+        </w:rPr>
+        <w:t>Long</w:t>
+      </w:r>
+      <w:r>
+        <w:rPr>
+          <w:rFonts w:ascii="Times New Roman" w:eastAsia="Cambria" w:hAnsi="Times New Roman"/>
+          <w:strike/>
+        </w:rPr>
+        <w:t xml:space="preserve">, </w:t>
+      </w:r>
+      <w:r>
+        <w:rPr>
+          <w:rFonts w:ascii="Times New Roman" w:eastAsia="Cambria" w:hAnsi="Times New Roman"/>
+          <w:i/>
+          <w:strike/>
         </w:rPr>
         <w:t>The Importance of the First Amendment</w:t>
       </w:r>
       <w:r>
         <w:rPr>
           <w:rFonts w:ascii="Times New Roman" w:eastAsia="Cambria" w:hAnsi="Times New Roman"/>
+          <w:strike/>
         </w:rPr>
         <w:t xml:space="preserve">, 64 </w:t>
       </w:r>
@@ -14931,25 +15048,44 @@
         <w:rPr>
           <w:rFonts w:ascii="Times New Roman" w:eastAsia="Cambria" w:hAnsi="Times New Roman"/>
           <w:smallCaps/>
+          <w:strike/>
         </w:rPr>
         <w:t>Emory L.J.</w:t>
       </w:r>
       <w:r>
         <w:rPr>
           <w:rFonts w:ascii="Times New Roman" w:eastAsia="Cambria" w:hAnsi="Times New Roman"/>
-        </w:rPr>
-        <w:t xml:space="preserve"> (forthcoming 2016); Adam Park, </w:t>
+          <w:strike/>
+        </w:rPr>
+        <w:t xml:space="preserve"> (forthcoming 2016); Adam </w:t>
+      </w:r>
+      <w:r>
+        <w:rPr>
+          <w:rFonts w:ascii="Times New Roman" w:eastAsia="Cambria" w:hAnsi="Times New Roman"/>
+          <w:strike/>
+          <w:highlight w:val="green"/>
+        </w:rPr>
+        <w:t>Park</w:t>
+      </w:r>
+      <w:r>
+        <w:rPr>
+          <w:rFonts w:ascii="Times New Roman" w:eastAsia="Cambria" w:hAnsi="Times New Roman"/>
+          <w:strike/>
+        </w:rPr>
+        <w:t xml:space="preserve">, </w:t>
       </w:r>
       <w:r>
         <w:rPr>
           <w:rFonts w:ascii="Times New Roman" w:eastAsia="Cambria" w:hAnsi="Times New Roman"/>
           <w:smallCaps/>
+          <w:strike/>
         </w:rPr>
         <w:t>Note</w:t>
       </w:r>
       <w:r>
         <w:rPr>
           <w:rFonts w:ascii="Times New Roman" w:eastAsia="Cambria" w:hAnsi="Times New Roman"/>
+          <w:strike/>
         </w:rPr>
         <w:t xml:space="preserve">, </w:t>
       </w:r>
@@ -14957,12 +15093,14 @@
         <w:rPr>
           <w:rFonts w:ascii="Times New Roman" w:eastAsia="Cambria" w:hAnsi="Times New Roman"/>
           <w:i/>
+          <w:strike/>
         </w:rPr>
         <w:t>A Divided Court: How Justice Scalia’s Death Nullifies the Spring 2016 Term</w:t>
       </w:r>
       <w:r>
         <w:rPr>
           <w:rFonts w:ascii="Times New Roman" w:hAnsi="Times New Roman"/>
+          <w:strike/>
         </w:rPr>
         <w:t xml:space="preserve">, 115 </w:t>
       </w:r>
@@ -14970,25 +15108,44 @@
         <w:rPr>
           <w:rFonts w:ascii="Times New Roman" w:hAnsi="Times New Roman"/>
           <w:smallCaps/>
+          <w:strike/>
         </w:rPr>
         <w:t xml:space="preserve">Geo. L.J. </w:t>
       </w:r>
       <w:r>
         <w:rPr>
           <w:rFonts w:ascii="Times New Roman" w:hAnsi="Times New Roman"/>
-        </w:rPr>
-        <w:t xml:space="preserve">206 (2016); Steven Baicker-McKee, </w:t>
-      </w:r>
-      <w:r>
-        <w:rPr>
-          <w:rFonts w:ascii="Times New Roman" w:hAnsi="Times New Roman"/>
-          <w:i/>
+          <w:strike/>
+        </w:rPr>
+        <w:t xml:space="preserve">206 (2016); Steven </w:t>
+      </w:r>
+      <w:r>
+        <w:rPr>
+          <w:rFonts w:ascii="Times New Roman" w:hAnsi="Times New Roman"/>
+          <w:strike/>
+          <w:highlight w:val="green"/>
+        </w:rPr>
+        <w:t>Baicker</w:t>
+      </w:r>
+      <w:r>
+        <w:rPr>
+          <w:rFonts w:ascii="Times New Roman" w:hAnsi="Times New Roman"/>
+          <w:strike/>
+        </w:rPr>
+        <w:t xml:space="preserve">-McKee, </w:t>
+      </w:r>
+      <w:r>
+        <w:rPr>
+          <w:rFonts w:ascii="Times New Roman" w:hAnsi="Times New Roman"/>
+          <w:i/>
+          <w:strike/>
         </w:rPr>
         <w:t>Reconceptualizing Managerial Judges</w:t>
       </w:r>
       <w:r>
         <w:rPr>
           <w:rFonts w:ascii="Times New Roman" w:hAnsi="Times New Roman"/>
+          <w:strike/>
         </w:rPr>
         <w:t xml:space="preserve">, 65 </w:t>
       </w:r>
@@ -14996,31 +15153,29 @@
         <w:rPr>
           <w:rFonts w:ascii="Times New Roman" w:hAnsi="Times New Roman"/>
           <w:smallCaps/>
+          <w:strike/>
         </w:rPr>
         <w:t>Am. U. L. Rev.</w:t>
       </w:r>
       <w:r>
         <w:rPr>
           <w:rFonts w:ascii="Times New Roman" w:hAnsi="Times New Roman"/>
+          <w:strike/>
         </w:rPr>
         <w:t xml:space="preserve"> 353 (2015)</w:t>
       </w:r>
       <w:r>
         <w:rPr>
           <w:rFonts w:ascii="Times New Roman" w:hAnsi="Times New Roman"/>
-        </w:rPr>
-        <w:t xml:space="preserve">; </w:t>
-      </w:r>
-      <w:r>
-        <w:rPr>
-          <w:rFonts w:ascii="Times New Roman" w:hAnsi="Times New Roman"/>
-        </w:rPr>
-        <w:t xml:space="preserve">E-mail from </w:t>
+          <w:strike/>
+        </w:rPr>
+        <w:t xml:space="preserve">; E-mail from </w:t>
       </w:r>
       <w:proofErr w:type="spellStart"/>
       <w:r>
         <w:rPr>
           <w:rFonts w:ascii="Times New Roman" w:hAnsi="Times New Roman"/>
+          <w:strike/>
         </w:rPr>
         <w:t>Makau</w:t>
       </w:r>
@@ -15028,6 +15183,7 @@
       <w:r>
         <w:rPr>
           <w:rFonts w:ascii="Times New Roman" w:hAnsi="Times New Roman"/>
+          <w:strike/>
         </w:rPr>
         <w:t xml:space="preserve"> </w:t>
       </w:r>
@@ -15035,6 +15191,8 @@
       <w:r>
         <w:rPr>
           <w:rFonts w:ascii="Times New Roman" w:hAnsi="Times New Roman"/>
+          <w:strike/>
+          <w:highlight w:val="green"/>
         </w:rPr>
         <w:t>Mutua</w:t>
       </w:r>
@@ -15042,18 +15200,14 @@
       <w:r>
         <w:rPr>
           <w:rFonts w:ascii="Times New Roman" w:hAnsi="Times New Roman"/>
-        </w:rPr>
-        <w:t>, Chairman, Kenya Human Rights Comm’n, to author (Dec. 28, 2006, 1</w:t>
-      </w:r>
-      <w:r>
-        <w:rPr>
-          <w:rFonts w:ascii="Times New Roman" w:hAnsi="Times New Roman"/>
-        </w:rPr>
-        <w:t>6:18 EST) (on file with author)</w:t>
-      </w:r>
-      <w:r>
-        <w:rPr>
-          <w:rFonts w:ascii="Times New Roman" w:hAnsi="Times New Roman"/>
+          <w:strike/>
+        </w:rPr>
+        <w:t>, Chairman, Kenya Human Rights Comm’n, to author (Dec. 28, 2006, 16:18 EST) (on file with author)</w:t>
+      </w:r>
+      <w:r>
+        <w:rPr>
+          <w:rFonts w:ascii="Times New Roman" w:hAnsi="Times New Roman"/>
+          <w:strike/>
         </w:rPr>
         <w:t>.</w:t>
       </w:r>
@@ -15073,7 +15227,20 @@
         <w:rPr>
           <w:rFonts w:ascii="Times New Roman" w:hAnsi="Times New Roman"/>
         </w:rPr>
-        <w:t xml:space="preserve">Steven Baicker-McKee, </w:t>
+        <w:t xml:space="preserve">Steven </w:t>
+      </w:r>
+      <w:r>
+        <w:rPr>
+          <w:rFonts w:ascii="Times New Roman" w:hAnsi="Times New Roman"/>
+          <w:highlight w:val="green"/>
+        </w:rPr>
+        <w:t>Baicker</w:t>
+      </w:r>
+      <w:r>
+        <w:rPr>
+          <w:rFonts w:ascii="Times New Roman" w:hAnsi="Times New Roman"/>
+        </w:rPr>
+        <w:t xml:space="preserve">-McKee, </w:t>
       </w:r>
       <w:r>
         <w:rPr>
@@ -15111,7 +15278,20 @@
         <w:rPr>
           <w:rFonts w:ascii="Times New Roman" w:eastAsia="Cambria" w:hAnsi="Times New Roman"/>
         </w:rPr>
-        <w:t xml:space="preserve">Thomas Long, </w:t>
+        <w:t xml:space="preserve">Thomas </w:t>
+      </w:r>
+      <w:r>
+        <w:rPr>
+          <w:rFonts w:ascii="Times New Roman" w:eastAsia="Cambria" w:hAnsi="Times New Roman"/>
+          <w:highlight w:val="green"/>
+        </w:rPr>
+        <w:t>Long</w:t>
+      </w:r>
+      <w:r>
+        <w:rPr>
+          <w:rFonts w:ascii="Times New Roman" w:eastAsia="Cambria" w:hAnsi="Times New Roman"/>
+        </w:rPr>
+        <w:t xml:space="preserve">, </w:t>
       </w:r>
       <w:r>
         <w:rPr>
@@ -15163,6 +15343,7 @@
       <w:r>
         <w:rPr>
           <w:rFonts w:ascii="Times New Roman" w:hAnsi="Times New Roman"/>
+          <w:highlight w:val="green"/>
         </w:rPr>
         <w:t>Mutua</w:t>
       </w:r>
@@ -15183,7 +15364,20 @@
         <w:rPr>
           <w:rFonts w:ascii="Times New Roman" w:eastAsia="Cambria" w:hAnsi="Times New Roman"/>
         </w:rPr>
-        <w:t xml:space="preserve">Adam Park, </w:t>
+        <w:t xml:space="preserve">Adam </w:t>
+      </w:r>
+      <w:r>
+        <w:rPr>
+          <w:rFonts w:ascii="Times New Roman" w:eastAsia="Cambria" w:hAnsi="Times New Roman"/>
+          <w:highlight w:val="green"/>
+        </w:rPr>
+        <w:t>Park</w:t>
+      </w:r>
+      <w:r>
+        <w:rPr>
+          <w:rFonts w:ascii="Times New Roman" w:eastAsia="Cambria" w:hAnsi="Times New Roman"/>
+        </w:rPr>
+        <w:t xml:space="preserve">, </w:t>
       </w:r>
       <w:r>
         <w:rPr>
@@ -15239,7 +15433,20 @@
         <w:rPr>
           <w:rFonts w:ascii="Times New Roman" w:hAnsi="Times New Roman"/>
         </w:rPr>
-        <w:t xml:space="preserve">Steven Baicker-McKee, </w:t>
+        <w:t xml:space="preserve">Steven </w:t>
+      </w:r>
+      <w:r>
+        <w:rPr>
+          <w:rFonts w:ascii="Times New Roman" w:hAnsi="Times New Roman"/>
+          <w:highlight w:val="green"/>
+        </w:rPr>
+        <w:t>Baicker</w:t>
+      </w:r>
+      <w:r>
+        <w:rPr>
+          <w:rFonts w:ascii="Times New Roman" w:hAnsi="Times New Roman"/>
+        </w:rPr>
+        <w:t xml:space="preserve">-McKee, </w:t>
       </w:r>
       <w:r>
         <w:rPr>
@@ -15277,7 +15484,20 @@
         <w:rPr>
           <w:rFonts w:ascii="Times New Roman" w:eastAsia="Cambria" w:hAnsi="Times New Roman"/>
         </w:rPr>
-        <w:t xml:space="preserve">Thomas Long, </w:t>
+        <w:t xml:space="preserve">Thomas </w:t>
+      </w:r>
+      <w:r>
+        <w:rPr>
+          <w:rFonts w:ascii="Times New Roman" w:eastAsia="Cambria" w:hAnsi="Times New Roman"/>
+          <w:highlight w:val="green"/>
+        </w:rPr>
+        <w:t>Long</w:t>
+      </w:r>
+      <w:r>
+        <w:rPr>
+          <w:rFonts w:ascii="Times New Roman" w:eastAsia="Cambria" w:hAnsi="Times New Roman"/>
+        </w:rPr>
+        <w:t xml:space="preserve">, </w:t>
       </w:r>
       <w:r>
         <w:rPr>
@@ -15303,11 +15523,24 @@
         <w:rPr>
           <w:rFonts w:ascii="Times New Roman" w:eastAsia="Cambria" w:hAnsi="Times New Roman"/>
         </w:rPr>
-        <w:t xml:space="preserve"> (forthcoming 2016); Adam Park, </w:t>
+        <w:t xml:space="preserve"> (forthcoming 2016); Adam </w:t>
       </w:r>
       <w:r>
         <w:rPr>
           <w:rFonts w:ascii="Times New Roman" w:eastAsia="Cambria" w:hAnsi="Times New Roman"/>
+          <w:highlight w:val="green"/>
+        </w:rPr>
+        <w:t>Park</w:t>
+      </w:r>
+      <w:r>
+        <w:rPr>
+          <w:rFonts w:ascii="Times New Roman" w:eastAsia="Cambria" w:hAnsi="Times New Roman"/>
+        </w:rPr>
+        <w:t xml:space="preserve">, </w:t>
+      </w:r>
+      <w:r>
+        <w:rPr>
+          <w:rFonts w:ascii="Times New Roman" w:eastAsia="Cambria" w:hAnsi="Times New Roman"/>
         </w:rPr>
         <w:t>Note</w:t>
       </w:r>
@@ -15361,6 +15594,7 @@
       <w:r>
         <w:rPr>
           <w:rFonts w:ascii="Times New Roman" w:hAnsi="Times New Roman"/>
+          <w:highlight w:val="green"/>
         </w:rPr>
         <w:t>Mutua</w:t>
       </w:r>
@@ -15473,6 +15707,7 @@
         <w:spacing w:after="120" w:line="240" w:lineRule="auto"/>
         <w:rPr>
           <w:rFonts w:ascii="Times New Roman" w:hAnsi="Times New Roman"/>
+          <w:strike/>
           <w:color w:val="000000"/>
           <w:sz w:val="24"/>
           <w:szCs w:val="24"/>
@@ -15481,48 +15716,54 @@
       <w:r>
         <w:rPr>
           <w:rFonts w:ascii="Times New Roman" w:hAnsi="Times New Roman"/>
+          <w:strike/>
           <w:color w:val="000000"/>
           <w:sz w:val="24"/>
           <w:szCs w:val="24"/>
         </w:rPr>
-        <w:t>Jill</w:t>
-      </w:r>
-      <w:r>
-        <w:rPr>
-          <w:rFonts w:ascii="Times New Roman" w:hAnsi="Times New Roman"/>
+        <w:t xml:space="preserve">Jillian Lepore, </w:t>
+      </w:r>
+      <w:r>
+        <w:rPr>
+          <w:rFonts w:ascii="Times New Roman" w:hAnsi="Times New Roman"/>
+          <w:i/>
+          <w:strike/>
           <w:color w:val="000000"/>
           <w:sz w:val="24"/>
           <w:szCs w:val="24"/>
         </w:rPr>
-        <w:t>ian</w:t>
-      </w:r>
-      <w:r>
-        <w:rPr>
-          <w:rFonts w:ascii="Times New Roman" w:hAnsi="Times New Roman"/>
+        <w:t>Rock, Paper, Scissors: How We Used to Vote</w:t>
+      </w:r>
+      <w:r>
+        <w:rPr>
+          <w:rFonts w:ascii="Times New Roman" w:hAnsi="Times New Roman"/>
+          <w:strike/>
           <w:color w:val="000000"/>
           <w:sz w:val="24"/>
           <w:szCs w:val="24"/>
         </w:rPr>
-        <w:t xml:space="preserve"> Lepore, </w:t>
-      </w:r>
-      <w:r>
-        <w:rPr>
-          <w:rFonts w:ascii="Times New Roman" w:hAnsi="Times New Roman"/>
-          <w:i/>
+        <w:t xml:space="preserve">, The New Yorker, </w:t>
+      </w:r>
+      <w:r>
+        <w:rPr>
+          <w:rFonts w:ascii="Times New Roman" w:hAnsi="Times New Roman"/>
+          <w:strike/>
           <w:color w:val="000000"/>
           <w:sz w:val="24"/>
           <w:szCs w:val="24"/>
-        </w:rPr>
-        <w:t>Rock, Paper, Scissors: How We Used to Vote</w:t>
-      </w:r>
-      <w:r>
-        <w:rPr>
-          <w:rFonts w:ascii="Times New Roman" w:hAnsi="Times New Roman"/>
+          <w:highlight w:val="yellow"/>
+        </w:rPr>
+        <w:t>October</w:t>
+      </w:r>
+      <w:r>
+        <w:rPr>
+          <w:rFonts w:ascii="Times New Roman" w:hAnsi="Times New Roman"/>
+          <w:strike/>
           <w:color w:val="000000"/>
           <w:sz w:val="24"/>
           <w:szCs w:val="24"/>
         </w:rPr>
-        <w:t>, The New Yorker, October 8, 2013, at 7.</w:t>
+        <w:t xml:space="preserve"> 8, 2013, at 7.</w:t>
       </w:r>
     </w:p>
     <w:p>
@@ -15534,6 +15775,7 @@
         <w:spacing w:after="120" w:line="240" w:lineRule="auto"/>
         <w:rPr>
           <w:rFonts w:ascii="Times New Roman" w:hAnsi="Times New Roman"/>
+          <w:strike/>
           <w:color w:val="000000"/>
           <w:sz w:val="24"/>
           <w:szCs w:val="24"/>
@@ -15542,6 +15784,7 @@
       <w:r>
         <w:rPr>
           <w:rFonts w:ascii="Times New Roman" w:hAnsi="Times New Roman"/>
+          <w:strike/>
           <w:color w:val="000000"/>
           <w:sz w:val="24"/>
           <w:szCs w:val="24"/>
@@ -15551,6 +15794,7 @@
       <w:r>
         <w:rPr>
           <w:rFonts w:ascii="Times New Roman" w:hAnsi="Times New Roman"/>
+          <w:strike/>
           <w:color w:val="000000"/>
           <w:sz w:val="24"/>
           <w:szCs w:val="24"/>
@@ -15560,6 +15804,7 @@
       <w:r>
         <w:rPr>
           <w:rFonts w:ascii="Times New Roman" w:hAnsi="Times New Roman"/>
+          <w:strike/>
           <w:color w:val="000000"/>
           <w:sz w:val="24"/>
           <w:szCs w:val="24"/>
@@ -15570,6 +15815,7 @@
         <w:rPr>
           <w:rFonts w:ascii="Times New Roman" w:hAnsi="Times New Roman"/>
           <w:i/>
+          <w:strike/>
           <w:color w:val="000000"/>
           <w:sz w:val="24"/>
           <w:szCs w:val="24"/>
@@ -15579,6 +15825,7 @@
       <w:r>
         <w:rPr>
           <w:rFonts w:ascii="Times New Roman" w:hAnsi="Times New Roman"/>
+          <w:strike/>
           <w:color w:val="000000"/>
           <w:sz w:val="24"/>
           <w:szCs w:val="24"/>
@@ -15589,15 +15836,18 @@
         <w:rPr>
           <w:rFonts w:ascii="Times New Roman" w:hAnsi="Times New Roman"/>
           <w:smallCaps/>
+          <w:strike/>
           <w:color w:val="000000"/>
           <w:sz w:val="24"/>
           <w:szCs w:val="24"/>
+          <w:highlight w:val="yellow"/>
         </w:rPr>
         <w:t>New Yorker</w:t>
       </w:r>
       <w:r>
         <w:rPr>
           <w:rFonts w:ascii="Times New Roman" w:hAnsi="Times New Roman"/>
+          <w:strike/>
           <w:color w:val="000000"/>
           <w:sz w:val="24"/>
           <w:szCs w:val="24"/>
@@ -15622,6 +15872,7 @@
       <w:r>
         <w:rPr>
           <w:rFonts w:ascii="Times New Roman" w:hAnsi="Times New Roman"/>
+          <w:strike/>
           <w:color w:val="000000"/>
           <w:sz w:val="24"/>
           <w:szCs w:val="24"/>
@@ -15631,6 +15882,7 @@
       <w:r>
         <w:rPr>
           <w:rFonts w:ascii="Times New Roman" w:hAnsi="Times New Roman"/>
+          <w:strike/>
           <w:color w:val="000000"/>
           <w:sz w:val="24"/>
           <w:szCs w:val="24"/>
@@ -15640,6 +15892,7 @@
       <w:r>
         <w:rPr>
           <w:rFonts w:ascii="Times New Roman" w:hAnsi="Times New Roman"/>
+          <w:strike/>
           <w:color w:val="000000"/>
           <w:sz w:val="24"/>
           <w:szCs w:val="24"/>
@@ -15650,6 +15903,7 @@
         <w:rPr>
           <w:rFonts w:ascii="Times New Roman" w:hAnsi="Times New Roman"/>
           <w:i/>
+          <w:strike/>
           <w:color w:val="000000"/>
           <w:sz w:val="24"/>
           <w:szCs w:val="24"/>
@@ -15659,6 +15913,7 @@
       <w:r>
         <w:rPr>
           <w:rFonts w:ascii="Times New Roman" w:hAnsi="Times New Roman"/>
+          <w:strike/>
           <w:color w:val="000000"/>
           <w:sz w:val="24"/>
           <w:szCs w:val="24"/>
@@ -15669,20 +15924,32 @@
         <w:rPr>
           <w:rFonts w:ascii="Times New Roman" w:hAnsi="Times New Roman"/>
           <w:smallCaps/>
+          <w:strike/>
           <w:color w:val="000000"/>
           <w:sz w:val="24"/>
           <w:szCs w:val="24"/>
+          <w:highlight w:val="yellow"/>
         </w:rPr>
         <w:t>The New Yorker</w:t>
       </w:r>
       <w:r>
         <w:rPr>
           <w:rFonts w:ascii="Times New Roman" w:hAnsi="Times New Roman"/>
+          <w:strike/>
           <w:color w:val="000000"/>
           <w:sz w:val="24"/>
           <w:szCs w:val="24"/>
         </w:rPr>
-        <w:t>, Oct. 8, 2013 at 7.</w:t>
+        <w:t>, Oct. 8</w:t>
+      </w:r>
+      <w:r>
+        <w:rPr>
+          <w:rFonts w:ascii="Times New Roman" w:hAnsi="Times New Roman"/>
+          <w:color w:val="000000"/>
+          <w:sz w:val="24"/>
+          <w:szCs w:val="24"/>
+        </w:rPr>
+        <w:t>, 2013 at 7.</w:t>
       </w:r>
     </w:p>
     <w:p>
@@ -15694,6 +15961,7 @@
         <w:spacing w:after="120" w:line="240" w:lineRule="auto"/>
         <w:rPr>
           <w:rFonts w:ascii="Times New Roman" w:hAnsi="Times New Roman"/>
+          <w:strike/>
           <w:color w:val="000000"/>
           <w:sz w:val="24"/>
           <w:szCs w:val="24"/>
@@ -15702,6 +15970,7 @@
       <w:r>
         <w:rPr>
           <w:rFonts w:ascii="Times New Roman" w:hAnsi="Times New Roman"/>
+          <w:strike/>
           <w:color w:val="000000"/>
           <w:sz w:val="24"/>
           <w:szCs w:val="24"/>
@@ -15711,6 +15980,7 @@
       <w:r>
         <w:rPr>
           <w:rFonts w:ascii="Times New Roman" w:hAnsi="Times New Roman"/>
+          <w:strike/>
           <w:color w:val="000000"/>
           <w:sz w:val="24"/>
           <w:szCs w:val="24"/>
@@ -15720,6 +15990,7 @@
       <w:r>
         <w:rPr>
           <w:rFonts w:ascii="Times New Roman" w:hAnsi="Times New Roman"/>
+          <w:strike/>
           <w:color w:val="000000"/>
           <w:sz w:val="24"/>
           <w:szCs w:val="24"/>
@@ -15730,6 +16001,7 @@
         <w:rPr>
           <w:rFonts w:ascii="Times New Roman" w:hAnsi="Times New Roman"/>
           <w:i/>
+          <w:strike/>
           <w:color w:val="000000"/>
           <w:sz w:val="24"/>
           <w:szCs w:val="24"/>
@@ -15739,11 +16011,23 @@
       <w:r>
         <w:rPr>
           <w:rFonts w:ascii="Times New Roman" w:hAnsi="Times New Roman"/>
+          <w:strike/>
           <w:color w:val="000000"/>
           <w:sz w:val="24"/>
           <w:szCs w:val="24"/>
-        </w:rPr>
-        <w:t>How We Used to Vote, New Yorker, Oct. 8, 2013, at 7.</w:t>
+          <w:highlight w:val="yellow"/>
+        </w:rPr>
+        <w:t>How We Used to Vote, New Yorker</w:t>
+      </w:r>
+      <w:r>
+        <w:rPr>
+          <w:rFonts w:ascii="Times New Roman" w:hAnsi="Times New Roman"/>
+          <w:strike/>
+          <w:color w:val="000000"/>
+          <w:sz w:val="24"/>
+          <w:szCs w:val="24"/>
+        </w:rPr>
+        <w:t>, Oct. 8, 2013, at 7.</w:t>
       </w:r>
     </w:p>
     <w:p>
@@ -15893,12 +16177,14 @@
         <w:contextualSpacing w:val="0"/>
         <w:rPr>
           <w:rFonts w:ascii="Times New Roman" w:hAnsi="Times New Roman"/>
+          <w:strike/>
           <w:color w:val="000000"/>
         </w:rPr>
       </w:pPr>
       <w:r>
         <w:rPr>
           <w:rFonts w:ascii="Times New Roman" w:hAnsi="Times New Roman"/>
+          <w:strike/>
           <w:color w:val="000000"/>
         </w:rPr>
         <w:t>Remove the space after §, changing the statute section cite to “§3005”</w:t>
@@ -15939,12 +16225,15 @@
         <w:contextualSpacing w:val="0"/>
         <w:rPr>
           <w:rFonts w:ascii="Times New Roman" w:hAnsi="Times New Roman"/>
+          <w:strike/>
           <w:color w:val="000000"/>
         </w:rPr>
       </w:pPr>
-      <w:r>
-        <w:rPr>
-          <w:rFonts w:ascii="Times New Roman" w:hAnsi="Times New Roman"/>
+      <w:bookmarkStart w:id="0" w:name="_GoBack"/>
+      <w:r>
+        <w:rPr>
+          <w:rFonts w:ascii="Times New Roman" w:hAnsi="Times New Roman"/>
+          <w:strike/>
           <w:color w:val="000000"/>
         </w:rPr>
         <w:t>A and B</w:t>
@@ -15962,17 +16251,20 @@
         <w:contextualSpacing w:val="0"/>
         <w:rPr>
           <w:rFonts w:ascii="Times New Roman" w:hAnsi="Times New Roman"/>
+          <w:strike/>
           <w:color w:val="000000"/>
         </w:rPr>
       </w:pPr>
       <w:r>
         <w:rPr>
           <w:rFonts w:ascii="Times New Roman" w:hAnsi="Times New Roman"/>
+          <w:strike/>
           <w:color w:val="000000"/>
         </w:rPr>
         <w:t>B and C</w:t>
       </w:r>
     </w:p>
+    <w:bookmarkEnd w:id="0"/>
     <w:p>
       <w:pPr>
         <w:pStyle w:val="ColorfulList-Accent11"/>
@@ -18191,7 +18483,7 @@
 </file>
 
 <file path=customXml/itemProps1.xml><?xml version="1.0" encoding="utf-8"?>
-<ds:datastoreItem xmlns:ds="http://schemas.openxmlformats.org/officeDocument/2006/customXml" ds:itemID="{413B49F9-327A-4DF4-A9E0-53D0546E14B9}">
+<ds:datastoreItem xmlns:ds="http://schemas.openxmlformats.org/officeDocument/2006/customXml" ds:itemID="{B827D918-4130-4225-9029-9A4B3709EE2A}">
   <ds:schemaRefs>
     <ds:schemaRef ds:uri="http://schemas.openxmlformats.org/officeDocument/2006/bibliography"/>
   </ds:schemaRefs>

</xml_diff>